<commit_message>
Fix a few bugs and implemented base changes for Asset Type functionality
</commit_message>
<xml_diff>
--- a/Mil.Paperwork.Domain/Templates/DismantlingReportTemplate.docx
+++ b/Mil.Paperwork.Domain/Templates/DismantlingReportTemplate.docx
@@ -5442,14 +5442,26 @@
         </w:rPr>
         <w:t>, оприбуткувати.</w:t>
       </w:r>
-      <w:r>
+    </w:p>
+    <w:p>
+      <w:pPr>
+        <w:keepNext/>
+        <w:keepLines/>
+        <w:pBdr>
+          <w:top w:val="nil"/>
+          <w:left w:val="nil"/>
+          <w:bottom w:val="nil"/>
+          <w:right w:val="nil"/>
+          <w:between w:val="nil"/>
+        </w:pBdr>
+        <w:ind w:left="-142" w:right="-172" w:firstLine="708"/>
+        <w:jc w:val="both"/>
         <w:rPr>
           <w:color w:val="000000"/>
           <w:sz w:val="24"/>
           <w:szCs w:val="24"/>
         </w:rPr>
-        <w:br/>
-      </w:r>
+      </w:pPr>
     </w:p>
     <w:p>
       <w:pPr>

</xml_diff>

<commit_message>
Adjust templates, add settings tab
</commit_message>
<xml_diff>
--- a/Mil.Paperwork.Domain/Templates/DismantlingReportTemplate.docx
+++ b/Mil.Paperwork.Domain/Templates/DismantlingReportTemplate.docx
@@ -511,12 +511,13 @@
                 <w:right w:val="nil"/>
                 <w:between w:val="nil"/>
               </w:pBdr>
-              <w:ind w:left="-284" w:right="-290"/>
+              <w:ind w:left="-110" w:right="-113"/>
               <w:jc w:val="center"/>
               <w:rPr>
                 <w:color w:val="000000"/>
                 <w:sz w:val="26"/>
                 <w:szCs w:val="26"/>
+                <w:lang w:val="en-US"/>
               </w:rPr>
             </w:pPr>
             <w:r>
@@ -573,6 +574,76 @@
                 <w:szCs w:val="26"/>
               </w:rPr>
               <w:fldChar w:fldCharType="end"/>
+            </w:r>
+            <w:r>
+              <w:rPr>
+                <w:b/>
+                <w:color w:val="000000"/>
+                <w:sz w:val="26"/>
+                <w:szCs w:val="26"/>
+                <w:lang w:val="en-US"/>
+              </w:rPr>
+              <w:t xml:space="preserve"> </w:t>
+            </w:r>
+            <w:r>
+              <w:rPr>
+                <w:b/>
+                <w:noProof/>
+                <w:color w:val="000000"/>
+                <w:sz w:val="26"/>
+                <w:szCs w:val="26"/>
+              </w:rPr>
+              <w:t xml:space="preserve"> </w:t>
+            </w:r>
+            <w:r>
+              <w:rPr>
+                <w:b/>
+                <w:noProof/>
+                <w:color w:val="000000"/>
+                <w:sz w:val="26"/>
+                <w:szCs w:val="26"/>
+              </w:rPr>
+              <w:t>NUMBER»</w:t>
+            </w:r>
+            <w:r>
+              <w:rPr>
+                <w:b/>
+                <w:noProof/>
+                <w:color w:val="000000"/>
+                <w:sz w:val="26"/>
+                <w:szCs w:val="26"/>
+              </w:rPr>
+              <w:t xml:space="preserve"> </w:t>
+            </w:r>
+            <w:r>
+              <w:rPr>
+                <w:b/>
+                <w:noProof/>
+                <w:color w:val="000000"/>
+                <w:sz w:val="26"/>
+                <w:szCs w:val="26"/>
+              </w:rPr>
+              <w:t>NUMBER»</w:t>
+            </w:r>
+            <w:r>
+              <w:rPr>
+                <w:b/>
+                <w:noProof/>
+                <w:color w:val="000000"/>
+                <w:sz w:val="26"/>
+                <w:szCs w:val="26"/>
+              </w:rPr>
+              <w:t xml:space="preserve"> </w:t>
+            </w:r>
+            <w:r>
+              <w:rPr>
+                <w:b/>
+                <w:noProof/>
+                <w:color w:val="000000"/>
+                <w:sz w:val="26"/>
+                <w:szCs w:val="26"/>
+              </w:rPr>
+              <w:t>NUMBER»</w:t>
             </w:r>
           </w:p>
         </w:tc>
@@ -670,34 +741,6 @@
               </w:rPr>
               <w:t>(озброєння, техніки, майна)</w:t>
             </w:r>
-          </w:p>
-        </w:tc>
-      </w:tr>
-      <w:tr>
-        <w:trPr>
-          <w:trHeight w:val="287"/>
-        </w:trPr>
-        <w:tc>
-          <w:tcPr>
-            <w:tcW w:w="13182" w:type="dxa"/>
-          </w:tcPr>
-          <w:p>
-            <w:pPr>
-              <w:pBdr>
-                <w:top w:val="nil"/>
-                <w:left w:val="nil"/>
-                <w:bottom w:val="nil"/>
-                <w:right w:val="nil"/>
-                <w:between w:val="nil"/>
-              </w:pBdr>
-              <w:ind w:left="-284" w:right="-290"/>
-              <w:jc w:val="center"/>
-              <w:rPr>
-                <w:color w:val="000000"/>
-                <w:sz w:val="26"/>
-                <w:szCs w:val="26"/>
-              </w:rPr>
-            </w:pPr>
           </w:p>
         </w:tc>
       </w:tr>
@@ -735,6 +778,7 @@
           <w:color w:val="000000"/>
           <w:sz w:val="24"/>
           <w:szCs w:val="24"/>
+          <w:lang w:val="en-US"/>
         </w:rPr>
       </w:pPr>
       <w:r>
@@ -769,25 +813,6 @@
         </w:rPr>
         <w:tab/>
       </w:r>
-    </w:p>
-    <w:p>
-      <w:pPr>
-        <w:pBdr>
-          <w:top w:val="nil"/>
-          <w:left w:val="nil"/>
-          <w:bottom w:val="nil"/>
-          <w:right w:val="nil"/>
-          <w:between w:val="nil"/>
-        </w:pBdr>
-        <w:spacing w:line="216" w:lineRule="auto"/>
-        <w:jc w:val="both"/>
-        <w:rPr>
-          <w:color w:val="000000"/>
-          <w:sz w:val="24"/>
-          <w:szCs w:val="24"/>
-          <w:lang w:val="en-US"/>
-        </w:rPr>
-      </w:pPr>
     </w:p>
     <w:tbl>
       <w:tblPr>

</xml_diff>

<commit_message>
Introduce ProductSelectionViewModel to avoid code duplication
</commit_message>
<xml_diff>
--- a/Mil.Paperwork.Domain/Templates/DismantlingReportTemplate.docx
+++ b/Mil.Paperwork.Domain/Templates/DismantlingReportTemplate.docx
@@ -574,76 +574,6 @@
                 <w:szCs w:val="26"/>
               </w:rPr>
               <w:fldChar w:fldCharType="end"/>
-            </w:r>
-            <w:r>
-              <w:rPr>
-                <w:b/>
-                <w:color w:val="000000"/>
-                <w:sz w:val="26"/>
-                <w:szCs w:val="26"/>
-                <w:lang w:val="en-US"/>
-              </w:rPr>
-              <w:t xml:space="preserve"> </w:t>
-            </w:r>
-            <w:r>
-              <w:rPr>
-                <w:b/>
-                <w:noProof/>
-                <w:color w:val="000000"/>
-                <w:sz w:val="26"/>
-                <w:szCs w:val="26"/>
-              </w:rPr>
-              <w:t xml:space="preserve"> </w:t>
-            </w:r>
-            <w:r>
-              <w:rPr>
-                <w:b/>
-                <w:noProof/>
-                <w:color w:val="000000"/>
-                <w:sz w:val="26"/>
-                <w:szCs w:val="26"/>
-              </w:rPr>
-              <w:t>NUMBER»</w:t>
-            </w:r>
-            <w:r>
-              <w:rPr>
-                <w:b/>
-                <w:noProof/>
-                <w:color w:val="000000"/>
-                <w:sz w:val="26"/>
-                <w:szCs w:val="26"/>
-              </w:rPr>
-              <w:t xml:space="preserve"> </w:t>
-            </w:r>
-            <w:r>
-              <w:rPr>
-                <w:b/>
-                <w:noProof/>
-                <w:color w:val="000000"/>
-                <w:sz w:val="26"/>
-                <w:szCs w:val="26"/>
-              </w:rPr>
-              <w:t>NUMBER»</w:t>
-            </w:r>
-            <w:r>
-              <w:rPr>
-                <w:b/>
-                <w:noProof/>
-                <w:color w:val="000000"/>
-                <w:sz w:val="26"/>
-                <w:szCs w:val="26"/>
-              </w:rPr>
-              <w:t xml:space="preserve"> </w:t>
-            </w:r>
-            <w:r>
-              <w:rPr>
-                <w:b/>
-                <w:noProof/>
-                <w:color w:val="000000"/>
-                <w:sz w:val="26"/>
-                <w:szCs w:val="26"/>
-              </w:rPr>
-              <w:t>NUMBER»</w:t>
             </w:r>
           </w:p>
         </w:tc>

</xml_diff>